<commit_message>
Expanded Currency Exchange Logic
</commit_message>
<xml_diff>
--- a/Project Report/ATM_Simulation_System_Report.docx
+++ b/Project Report/ATM_Simulation_System_Report.docx
@@ -8,7 +8,10 @@
         <w:jc w:val="center"/>
       </w:pPr>
       <w:r>
-        <w:t>ATM Simulation</w:t>
+        <w:t>ATM</w:t>
+      </w:r>
+      <w:r>
+        <w:t xml:space="preserve"> Simulation</w:t>
       </w:r>
       <w:r>
         <w:t xml:space="preserve"> System</w:t>
@@ -26,8 +29,6 @@
       <w:r>
         <w:t>Huzaifa Ahmed Bari (24K-0847)</w:t>
       </w:r>
-      <w:bookmarkStart w:id="0" w:name="_GoBack"/>
-      <w:bookmarkEnd w:id="0"/>
     </w:p>
     <w:p>
       <w:r>
@@ -230,15 +231,420 @@
     </w:p>
     <w:p>
       <w:pPr>
-        <w:pStyle w:val="Heading1"/>
+        <w:pStyle w:val="Heading2"/>
+        <w:jc w:val="center"/>
       </w:pPr>
       <w:r>
-        <w:t>7. Conclusion</w:t>
+        <w:t>Screenshots</w:t>
+      </w:r>
+    </w:p>
+    <w:p/>
+    <w:p>
+      <w:pPr>
+        <w:pStyle w:val="Heading3"/>
+        <w:jc w:val="center"/>
+      </w:pPr>
+      <w:r>
+        <w:t>Main Menu</w:t>
       </w:r>
     </w:p>
     <w:p>
       <w:r>
-        <w:t>The ATM System project effectively demonstrates the application of assembly language in</w:t>
+        <w:drawing>
+          <wp:anchor distT="0" distB="0" distL="114300" distR="114300" simplePos="0" relativeHeight="251658240" behindDoc="0" locked="0" layoutInCell="1" allowOverlap="1">
+            <wp:simplePos x="0" y="0"/>
+            <wp:positionH relativeFrom="margin">
+              <wp:posOffset>805815</wp:posOffset>
+            </wp:positionH>
+            <wp:positionV relativeFrom="margin">
+              <wp:posOffset>5842000</wp:posOffset>
+            </wp:positionV>
+            <wp:extent cx="3964291" cy="2038350"/>
+            <wp:effectExtent l="0" t="0" r="0" b="0"/>
+            <wp:wrapSquare wrapText="bothSides"/>
+            <wp:docPr id="1" name="Picture 1"/>
+            <wp:cNvGraphicFramePr>
+              <a:graphicFrameLocks xmlns:a="http://schemas.openxmlformats.org/drawingml/2006/main" noChangeAspect="1"/>
+            </wp:cNvGraphicFramePr>
+            <a:graphic xmlns:a="http://schemas.openxmlformats.org/drawingml/2006/main">
+              <a:graphicData uri="http://schemas.openxmlformats.org/drawingml/2006/picture">
+                <pic:pic xmlns:pic="http://schemas.openxmlformats.org/drawingml/2006/picture">
+                  <pic:nvPicPr>
+                    <pic:cNvPr id="1" name=""/>
+                    <pic:cNvPicPr/>
+                  </pic:nvPicPr>
+                  <pic:blipFill rotWithShape="1">
+                    <a:blip r:embed="rId6">
+                      <a:extLst>
+                        <a:ext uri="{28A0092B-C50C-407E-A947-70E740481C1C}">
+                          <a14:useLocalDpi xmlns:a14="http://schemas.microsoft.com/office/drawing/2010/main" val="0"/>
+                        </a:ext>
+                      </a:extLst>
+                    </a:blip>
+                    <a:srcRect r="3839" b="20563"/>
+                    <a:stretch/>
+                  </pic:blipFill>
+                  <pic:spPr bwMode="auto">
+                    <a:xfrm>
+                      <a:off x="0" y="0"/>
+                      <a:ext cx="3964291" cy="2038350"/>
+                    </a:xfrm>
+                    <a:prstGeom prst="rect">
+                      <a:avLst/>
+                    </a:prstGeom>
+                    <a:ln>
+                      <a:noFill/>
+                    </a:ln>
+                    <a:extLst>
+                      <a:ext uri="{53640926-AAD7-44D8-BBD7-CCE9431645EC}">
+                        <a14:shadowObscured xmlns:a14="http://schemas.microsoft.com/office/drawing/2010/main"/>
+                      </a:ext>
+                    </a:extLst>
+                  </pic:spPr>
+                </pic:pic>
+              </a:graphicData>
+            </a:graphic>
+            <wp14:sizeRelH relativeFrom="margin">
+              <wp14:pctWidth>0</wp14:pctWidth>
+            </wp14:sizeRelH>
+            <wp14:sizeRelV relativeFrom="margin">
+              <wp14:pctHeight>0</wp14:pctHeight>
+            </wp14:sizeRelV>
+          </wp:anchor>
+        </w:drawing>
+      </w:r>
+    </w:p>
+    <w:p/>
+    <w:p/>
+    <w:p/>
+    <w:p/>
+    <w:p/>
+    <w:p/>
+    <w:p/>
+    <w:p>
+      <w:pPr>
+        <w:pStyle w:val="Heading3"/>
+        <w:jc w:val="center"/>
+      </w:pPr>
+      <w:r>
+        <w:lastRenderedPageBreak/>
+        <w:t>Customer Portal</w:t>
+      </w:r>
+    </w:p>
+    <w:p>
+      <w:r>
+        <w:drawing>
+          <wp:anchor distT="0" distB="0" distL="114300" distR="114300" simplePos="0" relativeHeight="251659264" behindDoc="0" locked="0" layoutInCell="1" allowOverlap="1">
+            <wp:simplePos x="0" y="0"/>
+            <wp:positionH relativeFrom="margin">
+              <wp:posOffset>1193800</wp:posOffset>
+            </wp:positionH>
+            <wp:positionV relativeFrom="margin">
+              <wp:posOffset>431800</wp:posOffset>
+            </wp:positionV>
+            <wp:extent cx="3004820" cy="4730750"/>
+            <wp:effectExtent l="0" t="0" r="5080" b="0"/>
+            <wp:wrapSquare wrapText="bothSides"/>
+            <wp:docPr id="2" name="Picture 2"/>
+            <wp:cNvGraphicFramePr>
+              <a:graphicFrameLocks xmlns:a="http://schemas.openxmlformats.org/drawingml/2006/main" noChangeAspect="1"/>
+            </wp:cNvGraphicFramePr>
+            <a:graphic xmlns:a="http://schemas.openxmlformats.org/drawingml/2006/main">
+              <a:graphicData uri="http://schemas.openxmlformats.org/drawingml/2006/picture">
+                <pic:pic xmlns:pic="http://schemas.openxmlformats.org/drawingml/2006/picture">
+                  <pic:nvPicPr>
+                    <pic:cNvPr id="1" name=""/>
+                    <pic:cNvPicPr/>
+                  </pic:nvPicPr>
+                  <pic:blipFill>
+                    <a:blip r:embed="rId7">
+                      <a:extLst>
+                        <a:ext uri="{28A0092B-C50C-407E-A947-70E740481C1C}">
+                          <a14:useLocalDpi xmlns:a14="http://schemas.microsoft.com/office/drawing/2010/main" val="0"/>
+                        </a:ext>
+                      </a:extLst>
+                    </a:blip>
+                    <a:stretch>
+                      <a:fillRect/>
+                    </a:stretch>
+                  </pic:blipFill>
+                  <pic:spPr>
+                    <a:xfrm>
+                      <a:off x="0" y="0"/>
+                      <a:ext cx="3004820" cy="4730750"/>
+                    </a:xfrm>
+                    <a:prstGeom prst="rect">
+                      <a:avLst/>
+                    </a:prstGeom>
+                  </pic:spPr>
+                </pic:pic>
+              </a:graphicData>
+            </a:graphic>
+            <wp14:sizeRelH relativeFrom="margin">
+              <wp14:pctWidth>0</wp14:pctWidth>
+            </wp14:sizeRelH>
+            <wp14:sizeRelV relativeFrom="margin">
+              <wp14:pctHeight>0</wp14:pctHeight>
+            </wp14:sizeRelV>
+          </wp:anchor>
+        </w:drawing>
+      </w:r>
+    </w:p>
+    <w:p/>
+    <w:p/>
+    <w:p/>
+    <w:p/>
+    <w:p/>
+    <w:p/>
+    <w:p/>
+    <w:p/>
+    <w:p/>
+    <w:p/>
+    <w:p/>
+    <w:p/>
+    <w:p/>
+    <w:p/>
+    <w:p>
+      <w:r>
+        <w:drawing>
+          <wp:anchor distT="0" distB="0" distL="114300" distR="114300" simplePos="0" relativeHeight="251660288" behindDoc="0" locked="0" layoutInCell="1" allowOverlap="1">
+            <wp:simplePos x="0" y="0"/>
+            <wp:positionH relativeFrom="margin">
+              <wp:posOffset>1193800</wp:posOffset>
+            </wp:positionH>
+            <wp:positionV relativeFrom="margin">
+              <wp:posOffset>5162550</wp:posOffset>
+            </wp:positionV>
+            <wp:extent cx="3004820" cy="3754120"/>
+            <wp:effectExtent l="0" t="0" r="5080" b="0"/>
+            <wp:wrapSquare wrapText="bothSides"/>
+            <wp:docPr id="3" name="Picture 3"/>
+            <wp:cNvGraphicFramePr>
+              <a:graphicFrameLocks xmlns:a="http://schemas.openxmlformats.org/drawingml/2006/main" noChangeAspect="1"/>
+            </wp:cNvGraphicFramePr>
+            <a:graphic xmlns:a="http://schemas.openxmlformats.org/drawingml/2006/main">
+              <a:graphicData uri="http://schemas.openxmlformats.org/drawingml/2006/picture">
+                <pic:pic xmlns:pic="http://schemas.openxmlformats.org/drawingml/2006/picture">
+                  <pic:nvPicPr>
+                    <pic:cNvPr id="1" name=""/>
+                    <pic:cNvPicPr/>
+                  </pic:nvPicPr>
+                  <pic:blipFill>
+                    <a:blip r:embed="rId8">
+                      <a:extLst>
+                        <a:ext uri="{28A0092B-C50C-407E-A947-70E740481C1C}">
+                          <a14:useLocalDpi xmlns:a14="http://schemas.microsoft.com/office/drawing/2010/main" val="0"/>
+                        </a:ext>
+                      </a:extLst>
+                    </a:blip>
+                    <a:stretch>
+                      <a:fillRect/>
+                    </a:stretch>
+                  </pic:blipFill>
+                  <pic:spPr>
+                    <a:xfrm>
+                      <a:off x="0" y="0"/>
+                      <a:ext cx="3004820" cy="3754120"/>
+                    </a:xfrm>
+                    <a:prstGeom prst="rect">
+                      <a:avLst/>
+                    </a:prstGeom>
+                  </pic:spPr>
+                </pic:pic>
+              </a:graphicData>
+            </a:graphic>
+            <wp14:sizeRelH relativeFrom="margin">
+              <wp14:pctWidth>0</wp14:pctWidth>
+            </wp14:sizeRelH>
+            <wp14:sizeRelV relativeFrom="margin">
+              <wp14:pctHeight>0</wp14:pctHeight>
+            </wp14:sizeRelV>
+          </wp:anchor>
+        </w:drawing>
+      </w:r>
+    </w:p>
+    <w:p/>
+    <w:p/>
+    <w:p/>
+    <w:p/>
+    <w:p/>
+    <w:p/>
+    <w:p/>
+    <w:p/>
+    <w:p/>
+    <w:p>
+      <w:pPr>
+        <w:pStyle w:val="Heading3"/>
+        <w:jc w:val="center"/>
+      </w:pPr>
+      <w:r>
+        <w:lastRenderedPageBreak/>
+        <w:t>Admin Portal</w:t>
+      </w:r>
+    </w:p>
+    <w:p>
+      <w:r>
+        <w:drawing>
+          <wp:anchor distT="0" distB="0" distL="114300" distR="114300" simplePos="0" relativeHeight="251661312" behindDoc="0" locked="0" layoutInCell="1" allowOverlap="1">
+            <wp:simplePos x="0" y="0"/>
+            <wp:positionH relativeFrom="margin">
+              <wp:posOffset>1283335</wp:posOffset>
+            </wp:positionH>
+            <wp:positionV relativeFrom="margin">
+              <wp:posOffset>274320</wp:posOffset>
+            </wp:positionV>
+            <wp:extent cx="2728595" cy="4738370"/>
+            <wp:effectExtent l="0" t="0" r="0" b="5080"/>
+            <wp:wrapSquare wrapText="bothSides"/>
+            <wp:docPr id="4" name="Picture 4"/>
+            <wp:cNvGraphicFramePr>
+              <a:graphicFrameLocks xmlns:a="http://schemas.openxmlformats.org/drawingml/2006/main" noChangeAspect="1"/>
+            </wp:cNvGraphicFramePr>
+            <a:graphic xmlns:a="http://schemas.openxmlformats.org/drawingml/2006/main">
+              <a:graphicData uri="http://schemas.openxmlformats.org/drawingml/2006/picture">
+                <pic:pic xmlns:pic="http://schemas.openxmlformats.org/drawingml/2006/picture">
+                  <pic:nvPicPr>
+                    <pic:cNvPr id="1" name=""/>
+                    <pic:cNvPicPr/>
+                  </pic:nvPicPr>
+                  <pic:blipFill>
+                    <a:blip r:embed="rId9">
+                      <a:extLst>
+                        <a:ext uri="{28A0092B-C50C-407E-A947-70E740481C1C}">
+                          <a14:useLocalDpi xmlns:a14="http://schemas.microsoft.com/office/drawing/2010/main" val="0"/>
+                        </a:ext>
+                      </a:extLst>
+                    </a:blip>
+                    <a:stretch>
+                      <a:fillRect/>
+                    </a:stretch>
+                  </pic:blipFill>
+                  <pic:spPr>
+                    <a:xfrm>
+                      <a:off x="0" y="0"/>
+                      <a:ext cx="2728595" cy="4738370"/>
+                    </a:xfrm>
+                    <a:prstGeom prst="rect">
+                      <a:avLst/>
+                    </a:prstGeom>
+                  </pic:spPr>
+                </pic:pic>
+              </a:graphicData>
+            </a:graphic>
+            <wp14:sizeRelH relativeFrom="margin">
+              <wp14:pctWidth>0</wp14:pctWidth>
+            </wp14:sizeRelH>
+            <wp14:sizeRelV relativeFrom="margin">
+              <wp14:pctHeight>0</wp14:pctHeight>
+            </wp14:sizeRelV>
+          </wp:anchor>
+        </w:drawing>
+      </w:r>
+    </w:p>
+    <w:p/>
+    <w:p/>
+    <w:p/>
+    <w:p/>
+    <w:p/>
+    <w:p/>
+    <w:p/>
+    <w:p/>
+    <w:p/>
+    <w:p/>
+    <w:p/>
+    <w:p/>
+    <w:p/>
+    <w:p/>
+    <w:p>
+      <w:r>
+        <w:drawing>
+          <wp:anchor distT="0" distB="0" distL="114300" distR="114300" simplePos="0" relativeHeight="251662336" behindDoc="0" locked="0" layoutInCell="1" allowOverlap="1">
+            <wp:simplePos x="0" y="0"/>
+            <wp:positionH relativeFrom="margin">
+              <wp:posOffset>1283286</wp:posOffset>
+            </wp:positionH>
+            <wp:positionV relativeFrom="margin">
+              <wp:posOffset>5007610</wp:posOffset>
+            </wp:positionV>
+            <wp:extent cx="2720975" cy="4140835"/>
+            <wp:effectExtent l="0" t="0" r="3175" b="0"/>
+            <wp:wrapSquare wrapText="bothSides"/>
+            <wp:docPr id="5" name="Picture 5"/>
+            <wp:cNvGraphicFramePr>
+              <a:graphicFrameLocks xmlns:a="http://schemas.openxmlformats.org/drawingml/2006/main" noChangeAspect="1"/>
+            </wp:cNvGraphicFramePr>
+            <a:graphic xmlns:a="http://schemas.openxmlformats.org/drawingml/2006/main">
+              <a:graphicData uri="http://schemas.openxmlformats.org/drawingml/2006/picture">
+                <pic:pic xmlns:pic="http://schemas.openxmlformats.org/drawingml/2006/picture">
+                  <pic:nvPicPr>
+                    <pic:cNvPr id="1" name=""/>
+                    <pic:cNvPicPr/>
+                  </pic:nvPicPr>
+                  <pic:blipFill>
+                    <a:blip r:embed="rId10">
+                      <a:extLst>
+                        <a:ext uri="{28A0092B-C50C-407E-A947-70E740481C1C}">
+                          <a14:useLocalDpi xmlns:a14="http://schemas.microsoft.com/office/drawing/2010/main" val="0"/>
+                        </a:ext>
+                      </a:extLst>
+                    </a:blip>
+                    <a:stretch>
+                      <a:fillRect/>
+                    </a:stretch>
+                  </pic:blipFill>
+                  <pic:spPr>
+                    <a:xfrm>
+                      <a:off x="0" y="0"/>
+                      <a:ext cx="2720975" cy="4140835"/>
+                    </a:xfrm>
+                    <a:prstGeom prst="rect">
+                      <a:avLst/>
+                    </a:prstGeom>
+                  </pic:spPr>
+                </pic:pic>
+              </a:graphicData>
+            </a:graphic>
+            <wp14:sizeRelH relativeFrom="margin">
+              <wp14:pctWidth>0</wp14:pctWidth>
+            </wp14:sizeRelH>
+            <wp14:sizeRelV relativeFrom="margin">
+              <wp14:pctHeight>0</wp14:pctHeight>
+            </wp14:sizeRelV>
+          </wp:anchor>
+        </w:drawing>
+      </w:r>
+    </w:p>
+    <w:p/>
+    <w:p/>
+    <w:p/>
+    <w:p/>
+    <w:p/>
+    <w:p/>
+    <w:p/>
+    <w:p/>
+    <w:p>
+      <w:pPr>
+        <w:pStyle w:val="Heading1"/>
+      </w:pPr>
+      <w:r>
+        <w:lastRenderedPageBreak/>
+        <w:t>7</w:t>
+      </w:r>
+      <w:r>
+        <w:t>. Concl</w:t>
+      </w:r>
+      <w:bookmarkStart w:id="0" w:name="_GoBack"/>
+      <w:bookmarkEnd w:id="0"/>
+      <w:r>
+        <w:t>usion</w:t>
+      </w:r>
+    </w:p>
+    <w:p>
+      <w:r>
+        <w:t>T</w:t>
+      </w:r>
+      <w:r>
+        <w:t>he ATM System project effectively demonstrates the application of assembly language in</w:t>
       </w:r>
       <w:r>
         <w:t xml:space="preserve"> developing a realistic banking simulation. It highlights the importance of logical control, user authentication, and structured programming. The project fulfills all required functionalities and provides a strong foundation for further enhancements such a</w:t>
@@ -12163,7 +12569,7 @@
 </file>
 
 <file path=customXml/itemProps1.xml><?xml version="1.0" encoding="utf-8"?>
-<ds:datastoreItem xmlns:ds="http://schemas.openxmlformats.org/officeDocument/2006/customXml" ds:itemID="{F257380D-C0E4-43AC-9C4D-E5A0E6743F75}">
+<ds:datastoreItem xmlns:ds="http://schemas.openxmlformats.org/officeDocument/2006/customXml" ds:itemID="{C374B97F-DAAF-4F7A-9391-70324C3A5B51}">
   <ds:schemaRefs>
     <ds:schemaRef ds:uri="http://schemas.openxmlformats.org/officeDocument/2006/bibliography"/>
   </ds:schemaRefs>

</xml_diff>